<commit_message>
bent a wardrobe és az end
</commit_message>
<xml_diff>
--- a/Doksik/doksi_5.docx
+++ b/Doksik/doksi_5.docx
@@ -5785,8 +5785,11 @@
     </w:p>
     <w:p>
       <w:r>
-        <w:pict w14:anchorId="38659F71">
-          <v:shape id="_x0000_i1047" type="#_x0000_t75" style="width:523.25pt;height:383.45pt">
+        <w:rPr>
+          <w:noProof/>
+        </w:rPr>
+        <w:pict w14:anchorId="06743CDE">
+          <v:shape id="Kép 1" o:spid="_x0000_i1082" type="#_x0000_t75" style="width:446.4pt;height:384.75pt;visibility:visible;mso-wrap-style:square">
             <v:imagedata r:id="rId9" o:title=""/>
           </v:shape>
         </w:pict>
@@ -5814,7 +5817,7 @@
     <w:p>
       <w:r>
         <w:pict w14:anchorId="4CF2F97C">
-          <v:shape id="_x0000_i1048" type="#_x0000_t75" style="width:523.25pt;height:414.4pt">
+          <v:shape id="_x0000_i1048" type="#_x0000_t75" style="width:523pt;height:414.15pt">
             <v:imagedata r:id="rId10" o:title=""/>
           </v:shape>
         </w:pict>
@@ -5824,7 +5827,7 @@
       <w:r>
         <w:lastRenderedPageBreak/>
         <w:pict w14:anchorId="7A71B191">
-          <v:shape id="_x0000_i1050" type="#_x0000_t75" style="width:6in;height:334.9pt">
+          <v:shape id="_x0000_i1050" type="#_x0000_t75" style="width:6in;height:335.25pt">
             <v:imagedata r:id="rId11" o:title=""/>
           </v:shape>
         </w:pict>
@@ -5843,7 +5846,7 @@
     <w:p>
       <w:r>
         <w:pict w14:anchorId="4C779AEC">
-          <v:shape id="_x0000_i1051" type="#_x0000_t75" style="width:412.75pt;height:302.25pt">
+          <v:shape id="_x0000_i1051" type="#_x0000_t75" style="width:412.4pt;height:302.4pt">
             <v:imagedata r:id="rId12" o:title=""/>
           </v:shape>
         </w:pict>
@@ -5853,10 +5856,30 @@
       <w:pPr>
         <w:pStyle w:val="Cmsor3"/>
       </w:pPr>
+      <w:r>
+        <w:lastRenderedPageBreak/>
+        <w:t>End</w:t>
+      </w:r>
+    </w:p>
+    <w:p>
+      <w:r>
+        <w:rPr>
+          <w:noProof/>
+        </w:rPr>
+        <w:pict w14:anchorId="5F89C8F3">
+          <v:shape id="_x0000_i1087" type="#_x0000_t75" style="width:523.6pt;height:306.45pt;visibility:visible;mso-wrap-style:square">
+            <v:imagedata r:id="rId13" o:title=""/>
+          </v:shape>
+        </w:pict>
+      </w:r>
+    </w:p>
+    <w:p>
+      <w:pPr>
+        <w:pStyle w:val="Cmsor3"/>
+      </w:pPr>
       <w:proofErr w:type="spellStart"/>
       <w:r>
-        <w:lastRenderedPageBreak/>
-        <w:t>Stepping</w:t>
+        <w:t>Use</w:t>
       </w:r>
       <w:proofErr w:type="spellEnd"/>
       <w:r>
@@ -5864,23 +5887,18 @@
       </w:r>
       <w:proofErr w:type="spellStart"/>
       <w:r>
-        <w:t>on</w:t>
-      </w:r>
-      <w:proofErr w:type="spellEnd"/>
-      <w:r>
-        <w:t xml:space="preserve"> </w:t>
-      </w:r>
-      <w:proofErr w:type="spellStart"/>
-      <w:r>
-        <w:t>Exit</w:t>
+        <w:t>Wardrobe</w:t>
       </w:r>
       <w:proofErr w:type="spellEnd"/>
     </w:p>
     <w:p>
       <w:r>
-        <w:pict w14:anchorId="7A025F80">
-          <v:shape id="_x0000_i1052" type="#_x0000_t75" style="width:512.35pt;height:393.5pt">
-            <v:imagedata r:id="rId13" o:title=""/>
+        <w:rPr>
+          <w:noProof/>
+        </w:rPr>
+        <w:pict w14:anchorId="10C966ED">
+          <v:shape id="_x0000_i1089" type="#_x0000_t75" style="width:418.75pt;height:238.45pt;visibility:visible;mso-wrap-style:square">
+            <v:imagedata r:id="rId14" o:title=""/>
           </v:shape>
         </w:pict>
       </w:r>
@@ -5908,23 +5926,20 @@
       </w:r>
       <w:proofErr w:type="spellStart"/>
       <w:r>
-        <w:t>Weak</w:t>
-      </w:r>
-      <w:proofErr w:type="spellEnd"/>
-      <w:r>
-        <w:t xml:space="preserve"> </w:t>
-      </w:r>
-      <w:proofErr w:type="spellStart"/>
-      <w:r>
-        <w:t>Tile</w:t>
+        <w:t>Exit</w:t>
       </w:r>
       <w:proofErr w:type="spellEnd"/>
     </w:p>
     <w:p>
-      <w:r>
-        <w:pict w14:anchorId="2973C545">
-          <v:shape id="_x0000_i1053" type="#_x0000_t75" style="width:365.85pt;height:297.2pt">
-            <v:imagedata r:id="rId14" o:title=""/>
+      <w:bookmarkStart w:id="0" w:name="_GoBack"/>
+      <w:bookmarkEnd w:id="0"/>
+      <w:r>
+        <w:rPr>
+          <w:noProof/>
+        </w:rPr>
+        <w:pict w14:anchorId="2CCDDF10">
+          <v:shape id="_x0000_i1092" type="#_x0000_t75" style="width:499.4pt;height:331.8pt;visibility:visible;mso-wrap-style:square">
+            <v:imagedata r:id="rId15" o:title=""/>
           </v:shape>
         </w:pict>
       </w:r>
@@ -5935,8 +5950,7 @@
       </w:pPr>
       <w:proofErr w:type="spellStart"/>
       <w:r>
-        <w:lastRenderedPageBreak/>
-        <w:t>Furniture</w:t>
+        <w:t>Stepping</w:t>
       </w:r>
       <w:proofErr w:type="spellEnd"/>
       <w:r>
@@ -5944,34 +5958,92 @@
       </w:r>
       <w:proofErr w:type="spellStart"/>
       <w:r>
-        <w:t>Interact</w:t>
+        <w:t>on</w:t>
+      </w:r>
+      <w:proofErr w:type="spellEnd"/>
+      <w:r>
+        <w:t xml:space="preserve"> </w:t>
+      </w:r>
+      <w:proofErr w:type="spellStart"/>
+      <w:r>
+        <w:t>Weak</w:t>
+      </w:r>
+      <w:proofErr w:type="spellEnd"/>
+      <w:r>
+        <w:t xml:space="preserve"> </w:t>
+      </w:r>
+      <w:proofErr w:type="spellStart"/>
+      <w:r>
+        <w:t>Tile</w:t>
       </w:r>
       <w:proofErr w:type="spellEnd"/>
     </w:p>
     <w:p>
       <w:r>
-        <w:pict w14:anchorId="0138B8A5">
-          <v:shape id="_x0000_i1054" type="#_x0000_t75" style="width:523.25pt;height:383.45pt">
-            <v:imagedata r:id="rId15" o:title=""/>
-          </v:shape>
-        </w:pict>
-      </w:r>
-    </w:p>
-    <w:p>
-      <w:r>
-        <w:br w:type="page"/>
-      </w:r>
-      <w:r>
-        <w:lastRenderedPageBreak/>
-        <w:pict w14:anchorId="3FBFB1E0">
-          <v:shape id="_x0000_i1079" type="#_x0000_t75" style="width:523.25pt;height:299.7pt">
+        <w:pict w14:anchorId="2973C545">
+          <v:shape id="_x0000_i1053" type="#_x0000_t75" style="width:365.75pt;height:297.2pt">
             <v:imagedata r:id="rId16" o:title=""/>
           </v:shape>
         </w:pict>
       </w:r>
-      <w:r>
-        <w:pict w14:anchorId="0896C9EF">
-          <v:shape id="_x0000_i1056" type="#_x0000_t75" style="width:401pt;height:289.65pt">
+    </w:p>
+    <w:p>
+      <w:pPr>
+        <w:pStyle w:val="Cmsor3"/>
+      </w:pPr>
+      <w:r>
+        <w:lastRenderedPageBreak/>
+        <w:t xml:space="preserve">Panda </w:t>
+      </w:r>
+      <w:proofErr w:type="spellStart"/>
+      <w:r>
+        <w:t>Dies</w:t>
+      </w:r>
+      <w:proofErr w:type="spellEnd"/>
+    </w:p>
+    <w:p>
+      <w:pPr>
+        <w:pStyle w:val="Cmsor3"/>
+      </w:pPr>
+      <w:proofErr w:type="spellStart"/>
+      <w:r>
+        <w:t>Orangutan</w:t>
+      </w:r>
+      <w:proofErr w:type="spellEnd"/>
+      <w:r>
+        <w:t xml:space="preserve"> </w:t>
+      </w:r>
+      <w:proofErr w:type="spellStart"/>
+      <w:r>
+        <w:t>Dies</w:t>
+      </w:r>
+      <w:proofErr w:type="spellEnd"/>
+    </w:p>
+    <w:p>
+      <w:pPr>
+        <w:pStyle w:val="Cmsor3"/>
+      </w:pPr>
+      <w:proofErr w:type="spellStart"/>
+      <w:r>
+        <w:t>Furniture</w:t>
+      </w:r>
+      <w:proofErr w:type="spellEnd"/>
+      <w:r>
+        <w:t xml:space="preserve"> </w:t>
+      </w:r>
+      <w:proofErr w:type="spellStart"/>
+      <w:r>
+        <w:t>Interact</w:t>
+      </w:r>
+      <w:proofErr w:type="spellEnd"/>
+    </w:p>
+    <w:p>
+      <w:r>
+        <w:rPr>
+          <w:noProof/>
+        </w:rPr>
+        <w:pict w14:anchorId="032B7E88">
+          <v:shape id="_x0000_i1085" type="#_x0000_t75" style="width:523.6pt;height:386.5pt;visibility:visible;mso-wrap-style:square">
             <v:imagedata r:id="rId17" o:title=""/>
           </v:shape>
         </w:pict>
@@ -5979,19 +6051,39 @@
     </w:p>
     <w:p>
       <w:r>
+        <w:br w:type="page"/>
+      </w:r>
+      <w:r>
         <w:lastRenderedPageBreak/>
-        <w:pict w14:anchorId="501FD081">
-          <v:shape id="_x0000_i1074" type="#_x0000_t75" style="width:398.5pt;height:287.15pt">
+        <w:pict w14:anchorId="3FBFB1E0">
+          <v:shape id="_x0000_i1079" type="#_x0000_t75" style="width:523pt;height:299.5pt">
             <v:imagedata r:id="rId18" o:title=""/>
           </v:shape>
         </w:pict>
       </w:r>
+      <w:r>
+        <w:pict w14:anchorId="0896C9EF">
+          <v:shape id="_x0000_i1056" type="#_x0000_t75" style="width:401.45pt;height:289.75pt">
+            <v:imagedata r:id="rId19" o:title=""/>
+          </v:shape>
+        </w:pict>
+      </w:r>
     </w:p>
     <w:p>
       <w:r>
+        <w:lastRenderedPageBreak/>
+        <w:pict w14:anchorId="501FD081">
+          <v:shape id="_x0000_i1074" type="#_x0000_t75" style="width:398pt;height:287.4pt">
+            <v:imagedata r:id="rId20" o:title=""/>
+          </v:shape>
+        </w:pict>
+      </w:r>
+    </w:p>
+    <w:p>
+      <w:r>
         <w:pict w14:anchorId="3E1157C5">
-          <v:shape id="_x0000_i1058" type="#_x0000_t75" style="width:414.4pt;height:255.35pt">
-            <v:imagedata r:id="rId19" o:title=""/>
+          <v:shape id="_x0000_i1058" type="#_x0000_t75" style="width:414.7pt;height:255.15pt">
+            <v:imagedata r:id="rId21" o:title=""/>
           </v:shape>
         </w:pict>
       </w:r>
@@ -6237,8 +6329,6 @@
             <w:r>
               <w:t>Tatai</w:t>
             </w:r>
-            <w:bookmarkStart w:id="0" w:name="_GoBack"/>
-            <w:bookmarkEnd w:id="0"/>
           </w:p>
         </w:tc>
         <w:tc>
@@ -6381,9 +6471,9 @@
     </w:tbl>
     <w:p/>
     <w:sectPr>
-      <w:headerReference w:type="default" r:id="rId20"/>
-      <w:footerReference w:type="even" r:id="rId21"/>
-      <w:footerReference w:type="default" r:id="rId22"/>
+      <w:headerReference w:type="default" r:id="rId22"/>
+      <w:footerReference w:type="even" r:id="rId23"/>
+      <w:footerReference w:type="default" r:id="rId24"/>
       <w:pgSz w:w="11906" w:h="16838"/>
       <w:pgMar w:top="720" w:right="720" w:bottom="720" w:left="720" w:header="708" w:footer="708" w:gutter="0"/>
       <w:cols w:space="708"/>
@@ -9508,7 +9598,7 @@
 </file>
 
 <file path=customXml/itemProps1.xml><?xml version="1.0" encoding="utf-8"?>
-<ds:datastoreItem xmlns:ds="http://schemas.openxmlformats.org/officeDocument/2006/customXml" ds:itemID="{EDCF300B-A1F5-48FA-87A9-C68B31FBE472}">
+<ds:datastoreItem xmlns:ds="http://schemas.openxmlformats.org/officeDocument/2006/customXml" ds:itemID="{32DB0BE9-AF5E-443D-B182-C7382ADAEA71}">
   <ds:schemaRefs>
     <ds:schemaRef ds:uri="http://schemas.openxmlformats.org/officeDocument/2006/bibliography"/>
   </ds:schemaRefs>

</xml_diff>